<commit_message>
Added best practice separation of i/o from processing
</commit_message>
<xml_diff>
--- a/Labs/Lab07/CS133JS_Lab07_CodeReview.docx
+++ b/Labs/Lab07/CS133JS_Lab07_CodeReview.docx
@@ -1,6 +1,6 @@
 
 <file path=word/document.xml><?xml version="1.0" encoding="utf-8"?>
-<w:document xmlns:wpc="http://schemas.microsoft.com/office/word/2010/wordprocessingCanvas" xmlns:cx="http://schemas.microsoft.com/office/drawing/2014/chartex" xmlns:cx1="http://schemas.microsoft.com/office/drawing/2015/9/8/chartex" xmlns:cx2="http://schemas.microsoft.com/office/drawing/2015/10/21/chartex" xmlns:cx3="http://schemas.microsoft.com/office/drawing/2016/5/9/chartex" xmlns:cx4="http://schemas.microsoft.com/office/drawing/2016/5/10/chartex" xmlns:cx5="http://schemas.microsoft.com/office/drawing/2016/5/11/chartex" xmlns:cx6="http://schemas.microsoft.com/office/drawing/2016/5/12/chartex" xmlns:cx7="http://schemas.microsoft.com/office/drawing/2016/5/13/chartex" xmlns:cx8="http://schemas.microsoft.com/office/drawing/2016/5/14/chartex" xmlns:mc="http://schemas.openxmlformats.org/markup-compatibility/2006" xmlns:aink="http://schemas.microsoft.com/office/drawing/2016/ink" xmlns:am3d="http://schemas.microsoft.com/office/drawing/2017/model3d" xmlns:o="urn:schemas-microsoft-com:office:office" xmlns:r="http://schemas.openxmlformats.org/officeDocument/2006/relationships" xmlns:m="http://schemas.openxmlformats.org/officeDocument/2006/math" xmlns:v="urn:schemas-microsoft-com:vml" xmlns:wp14="http://schemas.microsoft.com/office/word/2010/wordprocessingDrawing" xmlns:wp="http://schemas.openxmlformats.org/drawingml/2006/wordprocessingDrawing" xmlns:w10="urn:schemas-microsoft-com:office:word" xmlns:w="http://schemas.openxmlformats.org/wordprocessingml/2006/main" xmlns:w14="http://schemas.microsoft.com/office/word/2010/wordml" xmlns:w15="http://schemas.microsoft.com/office/word/2012/wordml" xmlns:w16cid="http://schemas.microsoft.com/office/word/2016/wordml/cid" xmlns:w16se="http://schemas.microsoft.com/office/word/2015/wordml/symex" xmlns:wpg="http://schemas.microsoft.com/office/word/2010/wordprocessingGroup" xmlns:wpi="http://schemas.microsoft.com/office/word/2010/wordprocessingInk" xmlns:wne="http://schemas.microsoft.com/office/word/2006/wordml" xmlns:wps="http://schemas.microsoft.com/office/word/2010/wordprocessingShape" mc:Ignorable="w14 w15 w16se w16cid wp14">
+<w:document xmlns:wpc="http://schemas.microsoft.com/office/word/2010/wordprocessingCanvas" xmlns:cx="http://schemas.microsoft.com/office/drawing/2014/chartex" xmlns:cx1="http://schemas.microsoft.com/office/drawing/2015/9/8/chartex" xmlns:cx2="http://schemas.microsoft.com/office/drawing/2015/10/21/chartex" xmlns:cx3="http://schemas.microsoft.com/office/drawing/2016/5/9/chartex" xmlns:cx4="http://schemas.microsoft.com/office/drawing/2016/5/10/chartex" xmlns:cx5="http://schemas.microsoft.com/office/drawing/2016/5/11/chartex" xmlns:cx6="http://schemas.microsoft.com/office/drawing/2016/5/12/chartex" xmlns:cx7="http://schemas.microsoft.com/office/drawing/2016/5/13/chartex" xmlns:cx8="http://schemas.microsoft.com/office/drawing/2016/5/14/chartex" xmlns:mc="http://schemas.openxmlformats.org/markup-compatibility/2006" xmlns:aink="http://schemas.microsoft.com/office/drawing/2016/ink" xmlns:am3d="http://schemas.microsoft.com/office/drawing/2017/model3d" xmlns:o="urn:schemas-microsoft-com:office:office" xmlns:oel="http://schemas.microsoft.com/office/2019/extlst" xmlns:r="http://schemas.openxmlformats.org/officeDocument/2006/relationships" xmlns:m="http://schemas.openxmlformats.org/officeDocument/2006/math" xmlns:v="urn:schemas-microsoft-com:vml" xmlns:wp14="http://schemas.microsoft.com/office/word/2010/wordprocessingDrawing" xmlns:wp="http://schemas.openxmlformats.org/drawingml/2006/wordprocessingDrawing" xmlns:w10="urn:schemas-microsoft-com:office:word" xmlns:w="http://schemas.openxmlformats.org/wordprocessingml/2006/main" xmlns:w14="http://schemas.microsoft.com/office/word/2010/wordml" xmlns:w15="http://schemas.microsoft.com/office/word/2012/wordml" xmlns:w16cex="http://schemas.microsoft.com/office/word/2018/wordml/cex" xmlns:w16cid="http://schemas.microsoft.com/office/word/2016/wordml/cid" xmlns:w16="http://schemas.microsoft.com/office/word/2018/wordml" xmlns:w16du="http://schemas.microsoft.com/office/word/2023/wordml/word16du" xmlns:w16sdtdh="http://schemas.microsoft.com/office/word/2020/wordml/sdtdatahash" xmlns:w16se="http://schemas.microsoft.com/office/word/2015/wordml/symex" xmlns:wpg="http://schemas.microsoft.com/office/word/2010/wordprocessingGroup" xmlns:wpi="http://schemas.microsoft.com/office/word/2010/wordprocessingInk" xmlns:wne="http://schemas.microsoft.com/office/word/2006/wordml" xmlns:wps="http://schemas.microsoft.com/office/word/2010/wordprocessingShape" mc:Ignorable="w14 w15 w16se w16cid w16 w16cex w16sdtdh w16du wp14">
   <w:body>
     <w:tbl>
       <w:tblPr>
@@ -1127,7 +1127,115 @@
               <w:rPr>
                 <w:bCs/>
               </w:rPr>
-              <w:t xml:space="preserve"> file called as a result of clicking the button?</w:t>
+              <w:t xml:space="preserve"> file called </w:t>
+            </w:r>
+            <w:proofErr w:type="gramStart"/>
+            <w:r>
+              <w:rPr>
+                <w:bCs/>
+              </w:rPr>
+              <w:t>as a result of</w:t>
+            </w:r>
+            <w:proofErr w:type="gramEnd"/>
+            <w:r>
+              <w:rPr>
+                <w:bCs/>
+              </w:rPr>
+              <w:t xml:space="preserve"> clicking the button?</w:t>
+            </w:r>
+          </w:p>
+        </w:tc>
+        <w:tc>
+          <w:tcPr>
+            <w:tcW w:w="717" w:type="dxa"/>
+            <w:tcBorders>
+              <w:top w:val="single" w:sz="4" w:space="0" w:color="auto"/>
+              <w:left w:val="single" w:sz="4" w:space="0" w:color="auto"/>
+              <w:bottom w:val="single" w:sz="4" w:space="0" w:color="auto"/>
+              <w:right w:val="single" w:sz="4" w:space="0" w:color="auto"/>
+            </w:tcBorders>
+            <w:shd w:val="clear" w:color="auto" w:fill="FFFFFF"/>
+            <w:tcMar>
+              <w:left w:w="98" w:type="dxa"/>
+            </w:tcMar>
+          </w:tcPr>
+          <w:p>
+            <w:pPr>
+              <w:widowControl w:val="0"/>
+              <w:spacing w:after="0" w:line="240" w:lineRule="auto"/>
+            </w:pPr>
+          </w:p>
+        </w:tc>
+        <w:tc>
+          <w:tcPr>
+            <w:tcW w:w="824" w:type="dxa"/>
+            <w:tcBorders>
+              <w:top w:val="single" w:sz="4" w:space="0" w:color="auto"/>
+              <w:left w:val="single" w:sz="4" w:space="0" w:color="auto"/>
+              <w:bottom w:val="single" w:sz="4" w:space="0" w:color="auto"/>
+              <w:right w:val="single" w:sz="4" w:space="0" w:color="auto"/>
+            </w:tcBorders>
+            <w:shd w:val="clear" w:color="auto" w:fill="FFFFFF"/>
+            <w:tcMar>
+              <w:left w:w="98" w:type="dxa"/>
+            </w:tcMar>
+          </w:tcPr>
+          <w:p>
+            <w:pPr>
+              <w:widowControl w:val="0"/>
+              <w:spacing w:after="0" w:line="240" w:lineRule="auto"/>
+            </w:pPr>
+          </w:p>
+        </w:tc>
+      </w:tr>
+      <w:tr>
+        <w:trPr>
+          <w:trHeight w:val="305"/>
+        </w:trPr>
+        <w:tc>
+          <w:tcPr>
+            <w:tcW w:w="7711" w:type="dxa"/>
+            <w:tcBorders>
+              <w:top w:val="single" w:sz="4" w:space="0" w:color="auto"/>
+              <w:left w:val="single" w:sz="4" w:space="0" w:color="auto"/>
+              <w:bottom w:val="single" w:sz="4" w:space="0" w:color="auto"/>
+              <w:right w:val="single" w:sz="4" w:space="0" w:color="auto"/>
+            </w:tcBorders>
+            <w:shd w:val="clear" w:color="auto" w:fill="FFFFFF"/>
+            <w:tcMar>
+              <w:left w:w="98" w:type="dxa"/>
+            </w:tcMar>
+          </w:tcPr>
+          <w:p>
+            <w:pPr>
+              <w:tabs>
+                <w:tab w:val="left" w:pos="0"/>
+              </w:tabs>
+              <w:suppressAutoHyphens w:val="0"/>
+              <w:spacing w:after="0" w:line="240" w:lineRule="auto"/>
+              <w:rPr>
+                <w:bCs/>
+              </w:rPr>
+            </w:pPr>
+            <w:r>
+              <w:rPr>
+                <w:bCs/>
+              </w:rPr>
+              <w:t xml:space="preserve">   Is code that does </w:t>
+            </w:r>
+            <w:proofErr w:type="spellStart"/>
+            <w:r>
+              <w:rPr>
+                <w:bCs/>
+              </w:rPr>
+              <w:t>i</w:t>
+            </w:r>
+            <w:proofErr w:type="spellEnd"/>
+            <w:r>
+              <w:rPr>
+                <w:bCs/>
+              </w:rPr>
+              <w:t>/o separated from code that does processing?</w:t>
             </w:r>
           </w:p>
         </w:tc>
@@ -1463,49 +1571,7 @@
               <w:rPr>
                 <w:b/>
               </w:rPr>
-              <w:t xml:space="preserve">Web App </w:t>
-            </w:r>
-            <w:r>
-              <w:rPr>
-                <w:b/>
-              </w:rPr>
-              <w:t>II</w:t>
-            </w:r>
-            <w:r>
-              <w:rPr>
-                <w:b/>
-              </w:rPr>
-              <w:t xml:space="preserve">: </w:t>
-            </w:r>
-            <w:r>
-              <w:rPr>
-                <w:b/>
-              </w:rPr>
-              <w:t>Multiple-choice quiz</w:t>
-            </w:r>
-            <w:r>
-              <w:rPr>
-                <w:b/>
-              </w:rPr>
-              <w:t xml:space="preserve">, </w:t>
-            </w:r>
-            <w:r>
-              <w:rPr>
-                <w:b/>
-              </w:rPr>
-              <w:t>true-false quiz</w:t>
-            </w:r>
-            <w:r>
-              <w:rPr>
-                <w:b/>
-              </w:rPr>
-              <w:t xml:space="preserve">, </w:t>
-            </w:r>
-            <w:r>
-              <w:rPr>
-                <w:b/>
-              </w:rPr>
-              <w:t>fill-in-the-blank quiz</w:t>
+              <w:t>Web App II: Multiple-choice quiz, true-false quiz, fill-in-the-blank quiz</w:t>
             </w:r>
           </w:p>
         </w:tc>
@@ -2295,7 +2361,21 @@
               <w:rPr>
                 <w:bCs/>
               </w:rPr>
-              <w:t xml:space="preserve"> file called as a result of clicking the button?</w:t>
+              <w:t xml:space="preserve"> file called </w:t>
+            </w:r>
+            <w:proofErr w:type="gramStart"/>
+            <w:r>
+              <w:rPr>
+                <w:bCs/>
+              </w:rPr>
+              <w:t>as a result of</w:t>
+            </w:r>
+            <w:proofErr w:type="gramEnd"/>
+            <w:r>
+              <w:rPr>
+                <w:bCs/>
+              </w:rPr>
+              <w:t xml:space="preserve"> clicking the button?</w:t>
             </w:r>
           </w:p>
         </w:tc>
@@ -2378,21 +2458,15 @@
               <w:t xml:space="preserve">   Is </w:t>
             </w:r>
             <w:proofErr w:type="spellStart"/>
-            <w:r>
-              <w:rPr>
-                <w:bCs/>
-              </w:rPr>
-              <w:t>document.</w:t>
-            </w:r>
-            <w:bookmarkStart w:id="0" w:name="_GoBack"/>
-            <w:bookmarkEnd w:id="0"/>
-            <w:r>
-              <w:rPr>
-                <w:bCs/>
-              </w:rPr>
-              <w:t>querySelector</w:t>
+            <w:proofErr w:type="gramStart"/>
+            <w:r>
+              <w:rPr>
+                <w:bCs/>
+              </w:rPr>
+              <w:t>document.querySelector</w:t>
             </w:r>
             <w:proofErr w:type="spellEnd"/>
+            <w:proofErr w:type="gramEnd"/>
             <w:r>
               <w:rPr>
                 <w:bCs/>
@@ -2663,7 +2737,7 @@
 </file>
 
 <file path=word/endnotes.xml><?xml version="1.0" encoding="utf-8"?>
-<w:endnotes xmlns:wpc="http://schemas.microsoft.com/office/word/2010/wordprocessingCanvas" xmlns:cx="http://schemas.microsoft.com/office/drawing/2014/chartex" xmlns:cx1="http://schemas.microsoft.com/office/drawing/2015/9/8/chartex" xmlns:cx2="http://schemas.microsoft.com/office/drawing/2015/10/21/chartex" xmlns:cx3="http://schemas.microsoft.com/office/drawing/2016/5/9/chartex" xmlns:cx4="http://schemas.microsoft.com/office/drawing/2016/5/10/chartex" xmlns:cx5="http://schemas.microsoft.com/office/drawing/2016/5/11/chartex" xmlns:cx6="http://schemas.microsoft.com/office/drawing/2016/5/12/chartex" xmlns:cx7="http://schemas.microsoft.com/office/drawing/2016/5/13/chartex" xmlns:cx8="http://schemas.microsoft.com/office/drawing/2016/5/14/chartex" xmlns:mc="http://schemas.openxmlformats.org/markup-compatibility/2006" xmlns:aink="http://schemas.microsoft.com/office/drawing/2016/ink" xmlns:am3d="http://schemas.microsoft.com/office/drawing/2017/model3d" xmlns:o="urn:schemas-microsoft-com:office:office" xmlns:r="http://schemas.openxmlformats.org/officeDocument/2006/relationships" xmlns:m="http://schemas.openxmlformats.org/officeDocument/2006/math" xmlns:v="urn:schemas-microsoft-com:vml" xmlns:wp14="http://schemas.microsoft.com/office/word/2010/wordprocessingDrawing" xmlns:wp="http://schemas.openxmlformats.org/drawingml/2006/wordprocessingDrawing" xmlns:w10="urn:schemas-microsoft-com:office:word" xmlns:w="http://schemas.openxmlformats.org/wordprocessingml/2006/main" xmlns:w14="http://schemas.microsoft.com/office/word/2010/wordml" xmlns:w15="http://schemas.microsoft.com/office/word/2012/wordml" xmlns:w16cid="http://schemas.microsoft.com/office/word/2016/wordml/cid" xmlns:w16se="http://schemas.microsoft.com/office/word/2015/wordml/symex" xmlns:wpg="http://schemas.microsoft.com/office/word/2010/wordprocessingGroup" xmlns:wpi="http://schemas.microsoft.com/office/word/2010/wordprocessingInk" xmlns:wne="http://schemas.microsoft.com/office/word/2006/wordml" xmlns:wps="http://schemas.microsoft.com/office/word/2010/wordprocessingShape" mc:Ignorable="w14 w15 w16se w16cid wp14">
+<w:endnotes xmlns:wpc="http://schemas.microsoft.com/office/word/2010/wordprocessingCanvas" xmlns:cx="http://schemas.microsoft.com/office/drawing/2014/chartex" xmlns:cx1="http://schemas.microsoft.com/office/drawing/2015/9/8/chartex" xmlns:cx2="http://schemas.microsoft.com/office/drawing/2015/10/21/chartex" xmlns:cx3="http://schemas.microsoft.com/office/drawing/2016/5/9/chartex" xmlns:cx4="http://schemas.microsoft.com/office/drawing/2016/5/10/chartex" xmlns:cx5="http://schemas.microsoft.com/office/drawing/2016/5/11/chartex" xmlns:cx6="http://schemas.microsoft.com/office/drawing/2016/5/12/chartex" xmlns:cx7="http://schemas.microsoft.com/office/drawing/2016/5/13/chartex" xmlns:cx8="http://schemas.microsoft.com/office/drawing/2016/5/14/chartex" xmlns:mc="http://schemas.openxmlformats.org/markup-compatibility/2006" xmlns:aink="http://schemas.microsoft.com/office/drawing/2016/ink" xmlns:am3d="http://schemas.microsoft.com/office/drawing/2017/model3d" xmlns:o="urn:schemas-microsoft-com:office:office" xmlns:oel="http://schemas.microsoft.com/office/2019/extlst" xmlns:r="http://schemas.openxmlformats.org/officeDocument/2006/relationships" xmlns:m="http://schemas.openxmlformats.org/officeDocument/2006/math" xmlns:v="urn:schemas-microsoft-com:vml" xmlns:wp14="http://schemas.microsoft.com/office/word/2010/wordprocessingDrawing" xmlns:wp="http://schemas.openxmlformats.org/drawingml/2006/wordprocessingDrawing" xmlns:w10="urn:schemas-microsoft-com:office:word" xmlns:w="http://schemas.openxmlformats.org/wordprocessingml/2006/main" xmlns:w14="http://schemas.microsoft.com/office/word/2010/wordml" xmlns:w15="http://schemas.microsoft.com/office/word/2012/wordml" xmlns:w16cex="http://schemas.microsoft.com/office/word/2018/wordml/cex" xmlns:w16cid="http://schemas.microsoft.com/office/word/2016/wordml/cid" xmlns:w16="http://schemas.microsoft.com/office/word/2018/wordml" xmlns:w16du="http://schemas.microsoft.com/office/word/2023/wordml/word16du" xmlns:w16sdtdh="http://schemas.microsoft.com/office/word/2020/wordml/sdtdatahash" xmlns:w16se="http://schemas.microsoft.com/office/word/2015/wordml/symex" xmlns:wpg="http://schemas.microsoft.com/office/word/2010/wordprocessingGroup" xmlns:wpi="http://schemas.microsoft.com/office/word/2010/wordprocessingInk" xmlns:wne="http://schemas.microsoft.com/office/word/2006/wordml" xmlns:wps="http://schemas.microsoft.com/office/word/2010/wordprocessingShape" mc:Ignorable="w14 w15 w16se w16cid w16 w16cex w16sdtdh w16du wp14">
   <w:endnote w:type="separator" w:id="-1">
     <w:p>
       <w:pPr>
@@ -2688,7 +2762,7 @@
 </file>
 
 <file path=word/footer1.xml><?xml version="1.0" encoding="utf-8"?>
-<w:ftr xmlns:wpc="http://schemas.microsoft.com/office/word/2010/wordprocessingCanvas" xmlns:cx="http://schemas.microsoft.com/office/drawing/2014/chartex" xmlns:cx1="http://schemas.microsoft.com/office/drawing/2015/9/8/chartex" xmlns:cx2="http://schemas.microsoft.com/office/drawing/2015/10/21/chartex" xmlns:cx3="http://schemas.microsoft.com/office/drawing/2016/5/9/chartex" xmlns:cx4="http://schemas.microsoft.com/office/drawing/2016/5/10/chartex" xmlns:cx5="http://schemas.microsoft.com/office/drawing/2016/5/11/chartex" xmlns:cx6="http://schemas.microsoft.com/office/drawing/2016/5/12/chartex" xmlns:cx7="http://schemas.microsoft.com/office/drawing/2016/5/13/chartex" xmlns:cx8="http://schemas.microsoft.com/office/drawing/2016/5/14/chartex" xmlns:mc="http://schemas.openxmlformats.org/markup-compatibility/2006" xmlns:aink="http://schemas.microsoft.com/office/drawing/2016/ink" xmlns:am3d="http://schemas.microsoft.com/office/drawing/2017/model3d" xmlns:o="urn:schemas-microsoft-com:office:office" xmlns:r="http://schemas.openxmlformats.org/officeDocument/2006/relationships" xmlns:m="http://schemas.openxmlformats.org/officeDocument/2006/math" xmlns:v="urn:schemas-microsoft-com:vml" xmlns:wp14="http://schemas.microsoft.com/office/word/2010/wordprocessingDrawing" xmlns:wp="http://schemas.openxmlformats.org/drawingml/2006/wordprocessingDrawing" xmlns:w10="urn:schemas-microsoft-com:office:word" xmlns:w="http://schemas.openxmlformats.org/wordprocessingml/2006/main" xmlns:w14="http://schemas.microsoft.com/office/word/2010/wordml" xmlns:w15="http://schemas.microsoft.com/office/word/2012/wordml" xmlns:w16cid="http://schemas.microsoft.com/office/word/2016/wordml/cid" xmlns:w16se="http://schemas.microsoft.com/office/word/2015/wordml/symex" xmlns:wpg="http://schemas.microsoft.com/office/word/2010/wordprocessingGroup" xmlns:wpi="http://schemas.microsoft.com/office/word/2010/wordprocessingInk" xmlns:wne="http://schemas.microsoft.com/office/word/2006/wordml" xmlns:wps="http://schemas.microsoft.com/office/word/2010/wordprocessingShape" mc:Ignorable="w14 w15 w16se w16cid wp14">
+<w:ftr xmlns:wpc="http://schemas.microsoft.com/office/word/2010/wordprocessingCanvas" xmlns:cx="http://schemas.microsoft.com/office/drawing/2014/chartex" xmlns:cx1="http://schemas.microsoft.com/office/drawing/2015/9/8/chartex" xmlns:cx2="http://schemas.microsoft.com/office/drawing/2015/10/21/chartex" xmlns:cx3="http://schemas.microsoft.com/office/drawing/2016/5/9/chartex" xmlns:cx4="http://schemas.microsoft.com/office/drawing/2016/5/10/chartex" xmlns:cx5="http://schemas.microsoft.com/office/drawing/2016/5/11/chartex" xmlns:cx6="http://schemas.microsoft.com/office/drawing/2016/5/12/chartex" xmlns:cx7="http://schemas.microsoft.com/office/drawing/2016/5/13/chartex" xmlns:cx8="http://schemas.microsoft.com/office/drawing/2016/5/14/chartex" xmlns:mc="http://schemas.openxmlformats.org/markup-compatibility/2006" xmlns:aink="http://schemas.microsoft.com/office/drawing/2016/ink" xmlns:am3d="http://schemas.microsoft.com/office/drawing/2017/model3d" xmlns:o="urn:schemas-microsoft-com:office:office" xmlns:oel="http://schemas.microsoft.com/office/2019/extlst" xmlns:r="http://schemas.openxmlformats.org/officeDocument/2006/relationships" xmlns:m="http://schemas.openxmlformats.org/officeDocument/2006/math" xmlns:v="urn:schemas-microsoft-com:vml" xmlns:wp14="http://schemas.microsoft.com/office/word/2010/wordprocessingDrawing" xmlns:wp="http://schemas.openxmlformats.org/drawingml/2006/wordprocessingDrawing" xmlns:w10="urn:schemas-microsoft-com:office:word" xmlns:w="http://schemas.openxmlformats.org/wordprocessingml/2006/main" xmlns:w14="http://schemas.microsoft.com/office/word/2010/wordml" xmlns:w15="http://schemas.microsoft.com/office/word/2012/wordml" xmlns:w16cex="http://schemas.microsoft.com/office/word/2018/wordml/cex" xmlns:w16cid="http://schemas.microsoft.com/office/word/2016/wordml/cid" xmlns:w16="http://schemas.microsoft.com/office/word/2018/wordml" xmlns:w16du="http://schemas.microsoft.com/office/word/2023/wordml/word16du" xmlns:w16sdtdh="http://schemas.microsoft.com/office/word/2020/wordml/sdtdatahash" xmlns:w16se="http://schemas.microsoft.com/office/word/2015/wordml/symex" xmlns:wpg="http://schemas.microsoft.com/office/word/2010/wordprocessingGroup" xmlns:wpi="http://schemas.microsoft.com/office/word/2010/wordprocessingInk" xmlns:wne="http://schemas.microsoft.com/office/word/2006/wordml" xmlns:wps="http://schemas.microsoft.com/office/word/2010/wordprocessingShape" mc:Ignorable="w14 w15 w16se w16cid w16 w16cex w16sdtdh w16du wp14">
   <w:sdt>
     <w:sdtPr>
       <w:rPr>
@@ -2700,11 +2774,6 @@
         <w:docPartUnique/>
       </w:docPartObj>
     </w:sdtPr>
-    <w:sdtEndPr>
-      <w:rPr>
-        <w:rStyle w:val="PageNumber"/>
-      </w:rPr>
-    </w:sdtEndPr>
     <w:sdtContent>
       <w:p>
         <w:pPr>
@@ -2745,7 +2814,7 @@
 </file>
 
 <file path=word/footer2.xml><?xml version="1.0" encoding="utf-8"?>
-<w:ftr xmlns:wpc="http://schemas.microsoft.com/office/word/2010/wordprocessingCanvas" xmlns:cx="http://schemas.microsoft.com/office/drawing/2014/chartex" xmlns:cx1="http://schemas.microsoft.com/office/drawing/2015/9/8/chartex" xmlns:cx2="http://schemas.microsoft.com/office/drawing/2015/10/21/chartex" xmlns:cx3="http://schemas.microsoft.com/office/drawing/2016/5/9/chartex" xmlns:cx4="http://schemas.microsoft.com/office/drawing/2016/5/10/chartex" xmlns:cx5="http://schemas.microsoft.com/office/drawing/2016/5/11/chartex" xmlns:cx6="http://schemas.microsoft.com/office/drawing/2016/5/12/chartex" xmlns:cx7="http://schemas.microsoft.com/office/drawing/2016/5/13/chartex" xmlns:cx8="http://schemas.microsoft.com/office/drawing/2016/5/14/chartex" xmlns:mc="http://schemas.openxmlformats.org/markup-compatibility/2006" xmlns:aink="http://schemas.microsoft.com/office/drawing/2016/ink" xmlns:am3d="http://schemas.microsoft.com/office/drawing/2017/model3d" xmlns:o="urn:schemas-microsoft-com:office:office" xmlns:r="http://schemas.openxmlformats.org/officeDocument/2006/relationships" xmlns:m="http://schemas.openxmlformats.org/officeDocument/2006/math" xmlns:v="urn:schemas-microsoft-com:vml" xmlns:wp14="http://schemas.microsoft.com/office/word/2010/wordprocessingDrawing" xmlns:wp="http://schemas.openxmlformats.org/drawingml/2006/wordprocessingDrawing" xmlns:w10="urn:schemas-microsoft-com:office:word" xmlns:w="http://schemas.openxmlformats.org/wordprocessingml/2006/main" xmlns:w14="http://schemas.microsoft.com/office/word/2010/wordml" xmlns:w15="http://schemas.microsoft.com/office/word/2012/wordml" xmlns:w16cid="http://schemas.microsoft.com/office/word/2016/wordml/cid" xmlns:w16se="http://schemas.microsoft.com/office/word/2015/wordml/symex" xmlns:wpg="http://schemas.microsoft.com/office/word/2010/wordprocessingGroup" xmlns:wpi="http://schemas.microsoft.com/office/word/2010/wordprocessingInk" xmlns:wne="http://schemas.microsoft.com/office/word/2006/wordml" xmlns:wps="http://schemas.microsoft.com/office/word/2010/wordprocessingShape" mc:Ignorable="w14 w15 w16se w16cid wp14">
+<w:ftr xmlns:wpc="http://schemas.microsoft.com/office/word/2010/wordprocessingCanvas" xmlns:cx="http://schemas.microsoft.com/office/drawing/2014/chartex" xmlns:cx1="http://schemas.microsoft.com/office/drawing/2015/9/8/chartex" xmlns:cx2="http://schemas.microsoft.com/office/drawing/2015/10/21/chartex" xmlns:cx3="http://schemas.microsoft.com/office/drawing/2016/5/9/chartex" xmlns:cx4="http://schemas.microsoft.com/office/drawing/2016/5/10/chartex" xmlns:cx5="http://schemas.microsoft.com/office/drawing/2016/5/11/chartex" xmlns:cx6="http://schemas.microsoft.com/office/drawing/2016/5/12/chartex" xmlns:cx7="http://schemas.microsoft.com/office/drawing/2016/5/13/chartex" xmlns:cx8="http://schemas.microsoft.com/office/drawing/2016/5/14/chartex" xmlns:mc="http://schemas.openxmlformats.org/markup-compatibility/2006" xmlns:aink="http://schemas.microsoft.com/office/drawing/2016/ink" xmlns:am3d="http://schemas.microsoft.com/office/drawing/2017/model3d" xmlns:o="urn:schemas-microsoft-com:office:office" xmlns:oel="http://schemas.microsoft.com/office/2019/extlst" xmlns:r="http://schemas.openxmlformats.org/officeDocument/2006/relationships" xmlns:m="http://schemas.openxmlformats.org/officeDocument/2006/math" xmlns:v="urn:schemas-microsoft-com:vml" xmlns:wp14="http://schemas.microsoft.com/office/word/2010/wordprocessingDrawing" xmlns:wp="http://schemas.openxmlformats.org/drawingml/2006/wordprocessingDrawing" xmlns:w10="urn:schemas-microsoft-com:office:word" xmlns:w="http://schemas.openxmlformats.org/wordprocessingml/2006/main" xmlns:w14="http://schemas.microsoft.com/office/word/2010/wordml" xmlns:w15="http://schemas.microsoft.com/office/word/2012/wordml" xmlns:w16cex="http://schemas.microsoft.com/office/word/2018/wordml/cex" xmlns:w16cid="http://schemas.microsoft.com/office/word/2016/wordml/cid" xmlns:w16="http://schemas.microsoft.com/office/word/2018/wordml" xmlns:w16du="http://schemas.microsoft.com/office/word/2023/wordml/word16du" xmlns:w16sdtdh="http://schemas.microsoft.com/office/word/2020/wordml/sdtdatahash" xmlns:w16se="http://schemas.microsoft.com/office/word/2015/wordml/symex" xmlns:wpg="http://schemas.microsoft.com/office/word/2010/wordprocessingGroup" xmlns:wpi="http://schemas.microsoft.com/office/word/2010/wordprocessingInk" xmlns:wne="http://schemas.microsoft.com/office/word/2006/wordml" xmlns:wps="http://schemas.microsoft.com/office/word/2010/wordprocessingShape" mc:Ignorable="w14 w15 w16se w16cid w16 w16cex w16sdtdh w16du wp14">
   <w:sdt>
     <w:sdtPr>
       <w:rPr>
@@ -2757,11 +2826,6 @@
         <w:docPartUnique/>
       </w:docPartObj>
     </w:sdtPr>
-    <w:sdtEndPr>
-      <w:rPr>
-        <w:rStyle w:val="PageNumber"/>
-      </w:rPr>
-    </w:sdtEndPr>
     <w:sdtContent>
       <w:p>
         <w:pPr>
@@ -2818,7 +2882,7 @@
 </file>
 
 <file path=word/footnotes.xml><?xml version="1.0" encoding="utf-8"?>
-<w:footnotes xmlns:wpc="http://schemas.microsoft.com/office/word/2010/wordprocessingCanvas" xmlns:cx="http://schemas.microsoft.com/office/drawing/2014/chartex" xmlns:cx1="http://schemas.microsoft.com/office/drawing/2015/9/8/chartex" xmlns:cx2="http://schemas.microsoft.com/office/drawing/2015/10/21/chartex" xmlns:cx3="http://schemas.microsoft.com/office/drawing/2016/5/9/chartex" xmlns:cx4="http://schemas.microsoft.com/office/drawing/2016/5/10/chartex" xmlns:cx5="http://schemas.microsoft.com/office/drawing/2016/5/11/chartex" xmlns:cx6="http://schemas.microsoft.com/office/drawing/2016/5/12/chartex" xmlns:cx7="http://schemas.microsoft.com/office/drawing/2016/5/13/chartex" xmlns:cx8="http://schemas.microsoft.com/office/drawing/2016/5/14/chartex" xmlns:mc="http://schemas.openxmlformats.org/markup-compatibility/2006" xmlns:aink="http://schemas.microsoft.com/office/drawing/2016/ink" xmlns:am3d="http://schemas.microsoft.com/office/drawing/2017/model3d" xmlns:o="urn:schemas-microsoft-com:office:office" xmlns:r="http://schemas.openxmlformats.org/officeDocument/2006/relationships" xmlns:m="http://schemas.openxmlformats.org/officeDocument/2006/math" xmlns:v="urn:schemas-microsoft-com:vml" xmlns:wp14="http://schemas.microsoft.com/office/word/2010/wordprocessingDrawing" xmlns:wp="http://schemas.openxmlformats.org/drawingml/2006/wordprocessingDrawing" xmlns:w10="urn:schemas-microsoft-com:office:word" xmlns:w="http://schemas.openxmlformats.org/wordprocessingml/2006/main" xmlns:w14="http://schemas.microsoft.com/office/word/2010/wordml" xmlns:w15="http://schemas.microsoft.com/office/word/2012/wordml" xmlns:w16cid="http://schemas.microsoft.com/office/word/2016/wordml/cid" xmlns:w16se="http://schemas.microsoft.com/office/word/2015/wordml/symex" xmlns:wpg="http://schemas.microsoft.com/office/word/2010/wordprocessingGroup" xmlns:wpi="http://schemas.microsoft.com/office/word/2010/wordprocessingInk" xmlns:wne="http://schemas.microsoft.com/office/word/2006/wordml" xmlns:wps="http://schemas.microsoft.com/office/word/2010/wordprocessingShape" mc:Ignorable="w14 w15 w16se w16cid wp14">
+<w:footnotes xmlns:wpc="http://schemas.microsoft.com/office/word/2010/wordprocessingCanvas" xmlns:cx="http://schemas.microsoft.com/office/drawing/2014/chartex" xmlns:cx1="http://schemas.microsoft.com/office/drawing/2015/9/8/chartex" xmlns:cx2="http://schemas.microsoft.com/office/drawing/2015/10/21/chartex" xmlns:cx3="http://schemas.microsoft.com/office/drawing/2016/5/9/chartex" xmlns:cx4="http://schemas.microsoft.com/office/drawing/2016/5/10/chartex" xmlns:cx5="http://schemas.microsoft.com/office/drawing/2016/5/11/chartex" xmlns:cx6="http://schemas.microsoft.com/office/drawing/2016/5/12/chartex" xmlns:cx7="http://schemas.microsoft.com/office/drawing/2016/5/13/chartex" xmlns:cx8="http://schemas.microsoft.com/office/drawing/2016/5/14/chartex" xmlns:mc="http://schemas.openxmlformats.org/markup-compatibility/2006" xmlns:aink="http://schemas.microsoft.com/office/drawing/2016/ink" xmlns:am3d="http://schemas.microsoft.com/office/drawing/2017/model3d" xmlns:o="urn:schemas-microsoft-com:office:office" xmlns:oel="http://schemas.microsoft.com/office/2019/extlst" xmlns:r="http://schemas.openxmlformats.org/officeDocument/2006/relationships" xmlns:m="http://schemas.openxmlformats.org/officeDocument/2006/math" xmlns:v="urn:schemas-microsoft-com:vml" xmlns:wp14="http://schemas.microsoft.com/office/word/2010/wordprocessingDrawing" xmlns:wp="http://schemas.openxmlformats.org/drawingml/2006/wordprocessingDrawing" xmlns:w10="urn:schemas-microsoft-com:office:word" xmlns:w="http://schemas.openxmlformats.org/wordprocessingml/2006/main" xmlns:w14="http://schemas.microsoft.com/office/word/2010/wordml" xmlns:w15="http://schemas.microsoft.com/office/word/2012/wordml" xmlns:w16cex="http://schemas.microsoft.com/office/word/2018/wordml/cex" xmlns:w16cid="http://schemas.microsoft.com/office/word/2016/wordml/cid" xmlns:w16="http://schemas.microsoft.com/office/word/2018/wordml" xmlns:w16du="http://schemas.microsoft.com/office/word/2023/wordml/word16du" xmlns:w16sdtdh="http://schemas.microsoft.com/office/word/2020/wordml/sdtdatahash" xmlns:w16se="http://schemas.microsoft.com/office/word/2015/wordml/symex" xmlns:wpg="http://schemas.microsoft.com/office/word/2010/wordprocessingGroup" xmlns:wpi="http://schemas.microsoft.com/office/word/2010/wordprocessingInk" xmlns:wne="http://schemas.microsoft.com/office/word/2006/wordml" xmlns:wps="http://schemas.microsoft.com/office/word/2010/wordprocessingShape" mc:Ignorable="w14 w15 w16se w16cid w16 w16cex w16sdtdh w16du wp14">
   <w:footnote w:type="separator" w:id="-1">
     <w:p>
       <w:pPr>
@@ -2843,7 +2907,7 @@
 </file>
 
 <file path=word/header1.xml><?xml version="1.0" encoding="utf-8"?>
-<w:hdr xmlns:wpc="http://schemas.microsoft.com/office/word/2010/wordprocessingCanvas" xmlns:cx="http://schemas.microsoft.com/office/drawing/2014/chartex" xmlns:cx1="http://schemas.microsoft.com/office/drawing/2015/9/8/chartex" xmlns:cx2="http://schemas.microsoft.com/office/drawing/2015/10/21/chartex" xmlns:cx3="http://schemas.microsoft.com/office/drawing/2016/5/9/chartex" xmlns:cx4="http://schemas.microsoft.com/office/drawing/2016/5/10/chartex" xmlns:cx5="http://schemas.microsoft.com/office/drawing/2016/5/11/chartex" xmlns:cx6="http://schemas.microsoft.com/office/drawing/2016/5/12/chartex" xmlns:cx7="http://schemas.microsoft.com/office/drawing/2016/5/13/chartex" xmlns:cx8="http://schemas.microsoft.com/office/drawing/2016/5/14/chartex" xmlns:mc="http://schemas.openxmlformats.org/markup-compatibility/2006" xmlns:aink="http://schemas.microsoft.com/office/drawing/2016/ink" xmlns:am3d="http://schemas.microsoft.com/office/drawing/2017/model3d" xmlns:o="urn:schemas-microsoft-com:office:office" xmlns:r="http://schemas.openxmlformats.org/officeDocument/2006/relationships" xmlns:m="http://schemas.openxmlformats.org/officeDocument/2006/math" xmlns:v="urn:schemas-microsoft-com:vml" xmlns:wp14="http://schemas.microsoft.com/office/word/2010/wordprocessingDrawing" xmlns:wp="http://schemas.openxmlformats.org/drawingml/2006/wordprocessingDrawing" xmlns:w10="urn:schemas-microsoft-com:office:word" xmlns:w="http://schemas.openxmlformats.org/wordprocessingml/2006/main" xmlns:w14="http://schemas.microsoft.com/office/word/2010/wordml" xmlns:w15="http://schemas.microsoft.com/office/word/2012/wordml" xmlns:w16cid="http://schemas.microsoft.com/office/word/2016/wordml/cid" xmlns:w16se="http://schemas.microsoft.com/office/word/2015/wordml/symex" xmlns:wpg="http://schemas.microsoft.com/office/word/2010/wordprocessingGroup" xmlns:wpi="http://schemas.microsoft.com/office/word/2010/wordprocessingInk" xmlns:wne="http://schemas.microsoft.com/office/word/2006/wordml" xmlns:wps="http://schemas.microsoft.com/office/word/2010/wordprocessingShape" mc:Ignorable="w14 w15 w16se w16cid wp14">
+<w:hdr xmlns:wpc="http://schemas.microsoft.com/office/word/2010/wordprocessingCanvas" xmlns:cx="http://schemas.microsoft.com/office/drawing/2014/chartex" xmlns:cx1="http://schemas.microsoft.com/office/drawing/2015/9/8/chartex" xmlns:cx2="http://schemas.microsoft.com/office/drawing/2015/10/21/chartex" xmlns:cx3="http://schemas.microsoft.com/office/drawing/2016/5/9/chartex" xmlns:cx4="http://schemas.microsoft.com/office/drawing/2016/5/10/chartex" xmlns:cx5="http://schemas.microsoft.com/office/drawing/2016/5/11/chartex" xmlns:cx6="http://schemas.microsoft.com/office/drawing/2016/5/12/chartex" xmlns:cx7="http://schemas.microsoft.com/office/drawing/2016/5/13/chartex" xmlns:cx8="http://schemas.microsoft.com/office/drawing/2016/5/14/chartex" xmlns:mc="http://schemas.openxmlformats.org/markup-compatibility/2006" xmlns:aink="http://schemas.microsoft.com/office/drawing/2016/ink" xmlns:am3d="http://schemas.microsoft.com/office/drawing/2017/model3d" xmlns:o="urn:schemas-microsoft-com:office:office" xmlns:oel="http://schemas.microsoft.com/office/2019/extlst" xmlns:r="http://schemas.openxmlformats.org/officeDocument/2006/relationships" xmlns:m="http://schemas.openxmlformats.org/officeDocument/2006/math" xmlns:v="urn:schemas-microsoft-com:vml" xmlns:wp14="http://schemas.microsoft.com/office/word/2010/wordprocessingDrawing" xmlns:wp="http://schemas.openxmlformats.org/drawingml/2006/wordprocessingDrawing" xmlns:w10="urn:schemas-microsoft-com:office:word" xmlns:w="http://schemas.openxmlformats.org/wordprocessingml/2006/main" xmlns:w14="http://schemas.microsoft.com/office/word/2010/wordml" xmlns:w15="http://schemas.microsoft.com/office/word/2012/wordml" xmlns:w16cex="http://schemas.microsoft.com/office/word/2018/wordml/cex" xmlns:w16cid="http://schemas.microsoft.com/office/word/2016/wordml/cid" xmlns:w16="http://schemas.microsoft.com/office/word/2018/wordml" xmlns:w16du="http://schemas.microsoft.com/office/word/2023/wordml/word16du" xmlns:w16sdtdh="http://schemas.microsoft.com/office/word/2020/wordml/sdtdatahash" xmlns:w16se="http://schemas.microsoft.com/office/word/2015/wordml/symex" xmlns:wpg="http://schemas.microsoft.com/office/word/2010/wordprocessingGroup" xmlns:wpi="http://schemas.microsoft.com/office/word/2010/wordprocessingInk" xmlns:wne="http://schemas.microsoft.com/office/word/2006/wordml" xmlns:wps="http://schemas.microsoft.com/office/word/2010/wordprocessingShape" mc:Ignorable="w14 w15 w16se w16cid w16 w16cex w16sdtdh w16du wp14">
   <w:p>
     <w:pPr>
       <w:pStyle w:val="Header"/>
@@ -2920,7 +2984,7 @@
 </file>
 
 <file path=word/numbering.xml><?xml version="1.0" encoding="utf-8"?>
-<w:numbering xmlns:wpc="http://schemas.microsoft.com/office/word/2010/wordprocessingCanvas" xmlns:cx="http://schemas.microsoft.com/office/drawing/2014/chartex" xmlns:cx1="http://schemas.microsoft.com/office/drawing/2015/9/8/chartex" xmlns:cx2="http://schemas.microsoft.com/office/drawing/2015/10/21/chartex" xmlns:cx3="http://schemas.microsoft.com/office/drawing/2016/5/9/chartex" xmlns:cx4="http://schemas.microsoft.com/office/drawing/2016/5/10/chartex" xmlns:cx5="http://schemas.microsoft.com/office/drawing/2016/5/11/chartex" xmlns:cx6="http://schemas.microsoft.com/office/drawing/2016/5/12/chartex" xmlns:cx7="http://schemas.microsoft.com/office/drawing/2016/5/13/chartex" xmlns:cx8="http://schemas.microsoft.com/office/drawing/2016/5/14/chartex" xmlns:mc="http://schemas.openxmlformats.org/markup-compatibility/2006" xmlns:aink="http://schemas.microsoft.com/office/drawing/2016/ink" xmlns:am3d="http://schemas.microsoft.com/office/drawing/2017/model3d" xmlns:o="urn:schemas-microsoft-com:office:office" xmlns:r="http://schemas.openxmlformats.org/officeDocument/2006/relationships" xmlns:m="http://schemas.openxmlformats.org/officeDocument/2006/math" xmlns:v="urn:schemas-microsoft-com:vml" xmlns:wp14="http://schemas.microsoft.com/office/word/2010/wordprocessingDrawing" xmlns:wp="http://schemas.openxmlformats.org/drawingml/2006/wordprocessingDrawing" xmlns:w10="urn:schemas-microsoft-com:office:word" xmlns:w="http://schemas.openxmlformats.org/wordprocessingml/2006/main" xmlns:w14="http://schemas.microsoft.com/office/word/2010/wordml" xmlns:w15="http://schemas.microsoft.com/office/word/2012/wordml" xmlns:w16cid="http://schemas.microsoft.com/office/word/2016/wordml/cid" xmlns:w16se="http://schemas.microsoft.com/office/word/2015/wordml/symex" xmlns:wpg="http://schemas.microsoft.com/office/word/2010/wordprocessingGroup" xmlns:wpi="http://schemas.microsoft.com/office/word/2010/wordprocessingInk" xmlns:wne="http://schemas.microsoft.com/office/word/2006/wordml" xmlns:wps="http://schemas.microsoft.com/office/word/2010/wordprocessingShape" mc:Ignorable="w14 w15 w16se w16cid wp14">
+<w:numbering xmlns:wpc="http://schemas.microsoft.com/office/word/2010/wordprocessingCanvas" xmlns:cx="http://schemas.microsoft.com/office/drawing/2014/chartex" xmlns:cx1="http://schemas.microsoft.com/office/drawing/2015/9/8/chartex" xmlns:cx2="http://schemas.microsoft.com/office/drawing/2015/10/21/chartex" xmlns:cx3="http://schemas.microsoft.com/office/drawing/2016/5/9/chartex" xmlns:cx4="http://schemas.microsoft.com/office/drawing/2016/5/10/chartex" xmlns:cx5="http://schemas.microsoft.com/office/drawing/2016/5/11/chartex" xmlns:cx6="http://schemas.microsoft.com/office/drawing/2016/5/12/chartex" xmlns:cx7="http://schemas.microsoft.com/office/drawing/2016/5/13/chartex" xmlns:cx8="http://schemas.microsoft.com/office/drawing/2016/5/14/chartex" xmlns:mc="http://schemas.openxmlformats.org/markup-compatibility/2006" xmlns:aink="http://schemas.microsoft.com/office/drawing/2016/ink" xmlns:am3d="http://schemas.microsoft.com/office/drawing/2017/model3d" xmlns:o="urn:schemas-microsoft-com:office:office" xmlns:oel="http://schemas.microsoft.com/office/2019/extlst" xmlns:r="http://schemas.openxmlformats.org/officeDocument/2006/relationships" xmlns:m="http://schemas.openxmlformats.org/officeDocument/2006/math" xmlns:v="urn:schemas-microsoft-com:vml" xmlns:wp14="http://schemas.microsoft.com/office/word/2010/wordprocessingDrawing" xmlns:wp="http://schemas.openxmlformats.org/drawingml/2006/wordprocessingDrawing" xmlns:w10="urn:schemas-microsoft-com:office:word" xmlns:w="http://schemas.openxmlformats.org/wordprocessingml/2006/main" xmlns:w14="http://schemas.microsoft.com/office/word/2010/wordml" xmlns:w15="http://schemas.microsoft.com/office/word/2012/wordml" xmlns:w16cex="http://schemas.microsoft.com/office/word/2018/wordml/cex" xmlns:w16cid="http://schemas.microsoft.com/office/word/2016/wordml/cid" xmlns:w16="http://schemas.microsoft.com/office/word/2018/wordml" xmlns:w16du="http://schemas.microsoft.com/office/word/2023/wordml/word16du" xmlns:w16sdtdh="http://schemas.microsoft.com/office/word/2020/wordml/sdtdatahash" xmlns:w16se="http://schemas.microsoft.com/office/word/2015/wordml/symex" xmlns:wpg="http://schemas.microsoft.com/office/word/2010/wordprocessingGroup" xmlns:wpi="http://schemas.microsoft.com/office/word/2010/wordprocessingInk" xmlns:wne="http://schemas.microsoft.com/office/word/2006/wordml" xmlns:wps="http://schemas.microsoft.com/office/word/2010/wordprocessingShape" mc:Ignorable="w14 w15 w16se w16cid w16 w16cex w16sdtdh w16du wp14">
   <w:abstractNum w:abstractNumId="0" w15:restartNumberingAfterBreak="0">
     <w:nsid w:val="02396439"/>
     <w:multiLevelType w:val="multilevel"/>
@@ -3436,23 +3500,23 @@
       </w:pPr>
     </w:lvl>
   </w:abstractNum>
-  <w:num w:numId="1">
+  <w:num w:numId="1" w16cid:durableId="1907258447">
     <w:abstractNumId w:val="0"/>
   </w:num>
-  <w:num w:numId="2">
+  <w:num w:numId="2" w16cid:durableId="797183773">
     <w:abstractNumId w:val="2"/>
   </w:num>
-  <w:num w:numId="3">
+  <w:num w:numId="3" w16cid:durableId="445345605">
     <w:abstractNumId w:val="3"/>
   </w:num>
-  <w:num w:numId="4">
+  <w:num w:numId="4" w16cid:durableId="1744139848">
     <w:abstractNumId w:val="1"/>
   </w:num>
 </w:numbering>
 </file>
 
 <file path=word/styles.xml><?xml version="1.0" encoding="utf-8"?>
-<w:styles xmlns:mc="http://schemas.openxmlformats.org/markup-compatibility/2006" xmlns:r="http://schemas.openxmlformats.org/officeDocument/2006/relationships" xmlns:w="http://schemas.openxmlformats.org/wordprocessingml/2006/main" xmlns:w14="http://schemas.microsoft.com/office/word/2010/wordml" xmlns:w15="http://schemas.microsoft.com/office/word/2012/wordml" xmlns:w16cid="http://schemas.microsoft.com/office/word/2016/wordml/cid" xmlns:w16se="http://schemas.microsoft.com/office/word/2015/wordml/symex" mc:Ignorable="w14 w15 w16se w16cid">
+<w:styles xmlns:mc="http://schemas.openxmlformats.org/markup-compatibility/2006" xmlns:r="http://schemas.openxmlformats.org/officeDocument/2006/relationships" xmlns:w="http://schemas.openxmlformats.org/wordprocessingml/2006/main" xmlns:w14="http://schemas.microsoft.com/office/word/2010/wordml" xmlns:w15="http://schemas.microsoft.com/office/word/2012/wordml" xmlns:w16cex="http://schemas.microsoft.com/office/word/2018/wordml/cex" xmlns:w16cid="http://schemas.microsoft.com/office/word/2016/wordml/cid" xmlns:w16="http://schemas.microsoft.com/office/word/2018/wordml" xmlns:w16du="http://schemas.microsoft.com/office/word/2023/wordml/word16du" xmlns:w16sdtdh="http://schemas.microsoft.com/office/word/2020/wordml/sdtdatahash" xmlns:w16se="http://schemas.microsoft.com/office/word/2015/wordml/symex" mc:Ignorable="w14 w15 w16se w16cid w16 w16cex w16sdtdh w16du">
   <w:docDefaults>
     <w:rPrDefault>
       <w:rPr>
@@ -3462,7 +3526,7 @@
     </w:rPrDefault>
     <w:pPrDefault/>
   </w:docDefaults>
-  <w:latentStyles w:defLockedState="0" w:defUIPriority="99" w:defSemiHidden="0" w:defUnhideWhenUsed="0" w:defQFormat="0" w:count="377">
+  <w:latentStyles w:defLockedState="0" w:defUIPriority="99" w:defSemiHidden="0" w:defUnhideWhenUsed="0" w:defQFormat="0" w:count="376">
     <w:lsdException w:name="Normal" w:uiPriority="0" w:qFormat="1"/>
     <w:lsdException w:name="heading 1" w:uiPriority="9" w:qFormat="1"/>
     <w:lsdException w:name="heading 2" w:semiHidden="1" w:uiPriority="9" w:unhideWhenUsed="1" w:qFormat="1"/>
@@ -3557,6 +3621,7 @@
     <w:lsdException w:name="HTML Sample" w:semiHidden="1" w:unhideWhenUsed="1"/>
     <w:lsdException w:name="HTML Typewriter" w:semiHidden="1" w:unhideWhenUsed="1"/>
     <w:lsdException w:name="HTML Variable" w:semiHidden="1" w:unhideWhenUsed="1"/>
+    <w:lsdException w:name="Normal Table" w:semiHidden="1" w:unhideWhenUsed="1"/>
     <w:lsdException w:name="annotation subject" w:semiHidden="1" w:unhideWhenUsed="1"/>
     <w:lsdException w:name="No List" w:semiHidden="1" w:unhideWhenUsed="1"/>
     <w:lsdException w:name="Outline List 1" w:semiHidden="1" w:unhideWhenUsed="1"/>
@@ -3602,9 +3667,11 @@
     <w:lsdException w:name="Table Subtle 1" w:semiHidden="1" w:unhideWhenUsed="1"/>
     <w:lsdException w:name="Table Subtle 2" w:semiHidden="1" w:unhideWhenUsed="1"/>
     <w:lsdException w:name="Table Web 1" w:semiHidden="1" w:unhideWhenUsed="1"/>
+    <w:lsdException w:name="Table Web 2" w:semiHidden="1" w:unhideWhenUsed="1"/>
     <w:lsdException w:name="Table Web 3" w:semiHidden="1" w:unhideWhenUsed="1"/>
     <w:lsdException w:name="Balloon Text" w:semiHidden="1" w:unhideWhenUsed="1"/>
     <w:lsdException w:name="Table Grid" w:uiPriority="59"/>
+    <w:lsdException w:name="Table Theme" w:semiHidden="1" w:unhideWhenUsed="1"/>
     <w:lsdException w:name="Placeholder Text" w:semiHidden="1"/>
     <w:lsdException w:name="No Spacing" w:uiPriority="1" w:qFormat="1"/>
     <w:lsdException w:name="Light Shading" w:uiPriority="60"/>
@@ -3816,7 +3883,6 @@
     <w:lsdException w:name="Hashtag" w:semiHidden="1" w:unhideWhenUsed="1"/>
     <w:lsdException w:name="Unresolved Mention" w:semiHidden="1" w:unhideWhenUsed="1"/>
     <w:lsdException w:name="Smart Link" w:semiHidden="1" w:unhideWhenUsed="1"/>
-    <w:lsdException w:name="Smart Link Error" w:semiHidden="1" w:unhideWhenUsed="1"/>
   </w:latentStyles>
   <w:style w:type="paragraph" w:default="1" w:styleId="Normal">
     <w:name w:val="Normal"/>

</xml_diff>